<commit_message>
atualização de arquivos word e pdf.
</commit_message>
<xml_diff>
--- a/Arquivos/1 - Problema de Monty Hall.docx
+++ b/Arquivos/1 - Problema de Monty Hall.docx
@@ -1,6 +1,6 @@
 
 <file path=word/document.xml><?xml version="1.0" encoding="utf-8"?>
-<w:document xmlns:wpc="http://schemas.microsoft.com/office/word/2010/wordprocessingCanvas" xmlns:cx="http://schemas.microsoft.com/office/drawing/2014/chartex" xmlns:cx1="http://schemas.microsoft.com/office/drawing/2015/9/8/chartex" xmlns:cx2="http://schemas.microsoft.com/office/drawing/2015/10/21/chartex" xmlns:cx3="http://schemas.microsoft.com/office/drawing/2016/5/9/chartex" xmlns:cx4="http://schemas.microsoft.com/office/drawing/2016/5/10/chartex" xmlns:cx5="http://schemas.microsoft.com/office/drawing/2016/5/11/chartex" xmlns:cx6="http://schemas.microsoft.com/office/drawing/2016/5/12/chartex" xmlns:cx7="http://schemas.microsoft.com/office/drawing/2016/5/13/chartex" xmlns:cx8="http://schemas.microsoft.com/office/drawing/2016/5/14/chartex" xmlns:mc="http://schemas.openxmlformats.org/markup-compatibility/2006" xmlns:aink="http://schemas.microsoft.com/office/drawing/2016/ink" xmlns:am3d="http://schemas.microsoft.com/office/drawing/2017/model3d" xmlns:o="urn:schemas-microsoft-com:office:office" xmlns:r="http://schemas.openxmlformats.org/officeDocument/2006/relationships" xmlns:m="http://schemas.openxmlformats.org/officeDocument/2006/math" xmlns:v="urn:schemas-microsoft-com:vml" xmlns:wp14="http://schemas.microsoft.com/office/word/2010/wordprocessingDrawing" xmlns:wp="http://schemas.openxmlformats.org/drawingml/2006/wordprocessingDrawing" xmlns:w10="urn:schemas-microsoft-com:office:word" xmlns:w="http://schemas.openxmlformats.org/wordprocessingml/2006/main" xmlns:w14="http://schemas.microsoft.com/office/word/2010/wordml" xmlns:w15="http://schemas.microsoft.com/office/word/2012/wordml" xmlns:w16cex="http://schemas.microsoft.com/office/word/2018/wordml/cex" xmlns:w16cid="http://schemas.microsoft.com/office/word/2016/wordml/cid" xmlns:w16="http://schemas.microsoft.com/office/word/2018/wordml" xmlns:w16se="http://schemas.microsoft.com/office/word/2015/wordml/symex" xmlns:wpg="http://schemas.microsoft.com/office/word/2010/wordprocessingGroup" xmlns:wpi="http://schemas.microsoft.com/office/word/2010/wordprocessingInk" xmlns:wne="http://schemas.microsoft.com/office/word/2006/wordml" xmlns:wps="http://schemas.microsoft.com/office/word/2010/wordprocessingShape" mc:Ignorable="w14 w15 w16se w16cid w16 w16cex wp14">
+<w:document xmlns:wpc="http://schemas.microsoft.com/office/word/2010/wordprocessingCanvas" xmlns:cx="http://schemas.microsoft.com/office/drawing/2014/chartex" xmlns:cx1="http://schemas.microsoft.com/office/drawing/2015/9/8/chartex" xmlns:cx2="http://schemas.microsoft.com/office/drawing/2015/10/21/chartex" xmlns:cx3="http://schemas.microsoft.com/office/drawing/2016/5/9/chartex" xmlns:cx4="http://schemas.microsoft.com/office/drawing/2016/5/10/chartex" xmlns:cx5="http://schemas.microsoft.com/office/drawing/2016/5/11/chartex" xmlns:cx6="http://schemas.microsoft.com/office/drawing/2016/5/12/chartex" xmlns:cx7="http://schemas.microsoft.com/office/drawing/2016/5/13/chartex" xmlns:cx8="http://schemas.microsoft.com/office/drawing/2016/5/14/chartex" xmlns:mc="http://schemas.openxmlformats.org/markup-compatibility/2006" xmlns:aink="http://schemas.microsoft.com/office/drawing/2016/ink" xmlns:am3d="http://schemas.microsoft.com/office/drawing/2017/model3d" xmlns:o="urn:schemas-microsoft-com:office:office" xmlns:r="http://schemas.openxmlformats.org/officeDocument/2006/relationships" xmlns:m="http://schemas.openxmlformats.org/officeDocument/2006/math" xmlns:v="urn:schemas-microsoft-com:vml" xmlns:wp14="http://schemas.microsoft.com/office/word/2010/wordprocessingDrawing" xmlns:wp="http://schemas.openxmlformats.org/drawingml/2006/wordprocessingDrawing" xmlns:w10="urn:schemas-microsoft-com:office:word" xmlns:w="http://schemas.openxmlformats.org/wordprocessingml/2006/main" xmlns:w14="http://schemas.microsoft.com/office/word/2010/wordml" xmlns:w15="http://schemas.microsoft.com/office/word/2012/wordml" xmlns:w16cex="http://schemas.microsoft.com/office/word/2018/wordml/cex" xmlns:w16cid="http://schemas.microsoft.com/office/word/2016/wordml/cid" xmlns:w16="http://schemas.microsoft.com/office/word/2018/wordml" xmlns:w16sdtdh="http://schemas.microsoft.com/office/word/2020/wordml/sdtdatahash" xmlns:w16se="http://schemas.microsoft.com/office/word/2015/wordml/symex" xmlns:wpg="http://schemas.microsoft.com/office/word/2010/wordprocessingGroup" xmlns:wpi="http://schemas.microsoft.com/office/word/2010/wordprocessingInk" xmlns:wne="http://schemas.microsoft.com/office/word/2006/wordml" xmlns:wps="http://schemas.microsoft.com/office/word/2010/wordprocessingShape" mc:Ignorable="w14 w15 w16se w16cid w16 w16cex w16sdtdh wp14">
   <w:body>
     <w:p>
       <w:pPr>
@@ -213,7 +213,29 @@
           <w:szCs w:val="24"/>
           <w:shd w:val="clear" w:color="auto" w:fill="FFFFFF"/>
         </w:rPr>
-        <w:t xml:space="preserve"> Requena </w:t>
+        <w:t xml:space="preserve"> </w:t>
+      </w:r>
+      <w:proofErr w:type="spellStart"/>
+      <w:r>
+        <w:rPr>
+          <w:rFonts w:ascii="Segoe UI" w:hAnsi="Segoe UI" w:cs="Segoe UI"/>
+          <w:color w:val="666666"/>
+          <w:sz w:val="24"/>
+          <w:szCs w:val="24"/>
+          <w:shd w:val="clear" w:color="auto" w:fill="FFFFFF"/>
+        </w:rPr>
+        <w:t>Requena</w:t>
+      </w:r>
+      <w:proofErr w:type="spellEnd"/>
+      <w:r>
+        <w:rPr>
+          <w:rFonts w:ascii="Segoe UI" w:hAnsi="Segoe UI" w:cs="Segoe UI"/>
+          <w:color w:val="666666"/>
+          <w:sz w:val="24"/>
+          <w:szCs w:val="24"/>
+          <w:shd w:val="clear" w:color="auto" w:fill="FFFFFF"/>
+        </w:rPr>
+        <w:t xml:space="preserve"> </w:t>
       </w:r>
       <w:r>
         <w:rPr>
@@ -381,7 +403,29 @@
           <w:bCs w:val="0"/>
           <w:color w:val="444444"/>
         </w:rPr>
-        <w:t>Cálculo de probabilidade como a razão entre o número de resultados favoráveis e o total de resultados possíveis em um espaço amostral equiprovável. Cálculo de probabilidade por meio de muitas repetições de um experimento (frequências de ocorrências e probabilidade frequentista).</w:t>
+        <w:t xml:space="preserve">Cálculo de probabilidade como a razão entre o número de resultados favoráveis e o total de resultados possíveis em um espaço amostral equiprovável. Cálculo de probabilidade por meio de muitas repetições de um experimento (frequências de ocorrências e probabilidade </w:t>
+      </w:r>
+      <w:proofErr w:type="spellStart"/>
+      <w:r>
+        <w:rPr>
+          <w:rStyle w:val="Forte"/>
+          <w:rFonts w:ascii="Segoe UI" w:hAnsi="Segoe UI" w:cs="Segoe UI"/>
+          <w:b w:val="0"/>
+          <w:bCs w:val="0"/>
+          <w:color w:val="444444"/>
+        </w:rPr>
+        <w:t>frequentista</w:t>
+      </w:r>
+      <w:proofErr w:type="spellEnd"/>
+      <w:r>
+        <w:rPr>
+          <w:rStyle w:val="Forte"/>
+          <w:rFonts w:ascii="Segoe UI" w:hAnsi="Segoe UI" w:cs="Segoe UI"/>
+          <w:b w:val="0"/>
+          <w:bCs w:val="0"/>
+          <w:color w:val="444444"/>
+        </w:rPr>
+        <w:t>).</w:t>
       </w:r>
     </w:p>
     <w:p>
@@ -499,7 +543,14 @@
           <w:rFonts w:ascii="Segoe UI" w:hAnsi="Segoe UI" w:cs="Segoe UI"/>
           <w:color w:val="444444"/>
         </w:rPr>
-        <w:t xml:space="preserve">Problema de Monte Hall </w:t>
+        <w:t>Problema de Monte Hall</w:t>
+      </w:r>
+      <w:r>
+        <w:rPr>
+          <w:rFonts w:ascii="Segoe UI" w:hAnsi="Segoe UI" w:cs="Segoe UI"/>
+          <w:color w:val="444444"/>
+        </w:rPr>
+        <w:t>.</w:t>
       </w:r>
       <w:r>
         <w:rPr>
@@ -640,6 +691,7 @@
           <w:rFonts w:ascii="Segoe UI" w:hAnsi="Segoe UI" w:cs="Segoe UI"/>
           <w:color w:val="444444"/>
         </w:rPr>
+        <w:lastRenderedPageBreak/>
         <w:t xml:space="preserve">Quantidade de jogadores: </w:t>
       </w:r>
       <w:r>
@@ -670,7 +722,6 @@
           <w:szCs w:val="24"/>
           <w:lang w:eastAsia="pt-BR"/>
         </w:rPr>
-        <w:lastRenderedPageBreak/>
         <w:t xml:space="preserve">O objetivo do jogo é tentar acertar a carta com o prêmio dentre 3 cartas. No jogo há três cartas, uma contém um prêmio e, as outras duas, uma cabra. Escolher o apresentador que colocará o prêmio em uma das posições (A, B OU C), sem que o jogador saiba onde está. </w:t>
       </w:r>
     </w:p>
@@ -881,18 +932,16 @@
       <w:pPr>
         <w:jc w:val="both"/>
         <w:rPr>
-          <w:rFonts w:ascii="Segoe UI" w:eastAsia="Times New Roman" w:hAnsi="Segoe UI" w:cs="Segoe UI"/>
-          <w:color w:val="444444"/>
-          <w:sz w:val="24"/>
-          <w:szCs w:val="24"/>
-          <w:lang w:eastAsia="pt-BR"/>
-        </w:rPr>
-      </w:pPr>
-      <w:r>
-        <w:rPr>
-          <w:rFonts w:ascii="Segoe UI" w:hAnsi="Segoe UI" w:cs="Segoe UI"/>
-          <w:color w:val="444444"/>
-        </w:rPr>
+          <w:rFonts w:ascii="Segoe UI" w:hAnsi="Segoe UI" w:cs="Segoe UI"/>
+          <w:color w:val="444444"/>
+        </w:rPr>
+      </w:pPr>
+      <w:r>
+        <w:rPr>
+          <w:rFonts w:ascii="Segoe UI" w:hAnsi="Segoe UI" w:cs="Segoe UI"/>
+          <w:color w:val="444444"/>
+        </w:rPr>
+        <w:lastRenderedPageBreak/>
         <w:t>Opcionalmente, o</w:t>
       </w:r>
       <w:r>
@@ -1009,13 +1058,36 @@
         </w:rPr>
         <w:t xml:space="preserve">  </w:t>
       </w:r>
-      <w:r>
-        <w:rPr>
-          <w:rFonts w:ascii="Segoe UI" w:hAnsi="Segoe UI" w:cs="Segoe UI"/>
-          <w:color w:val="444444"/>
-        </w:rPr>
-        <w:br w:type="page"/>
-      </w:r>
+    </w:p>
+    <w:p>
+      <w:pPr>
+        <w:pStyle w:val="Cabealho"/>
+        <w:rPr>
+          <w:rStyle w:val="Forte"/>
+          <w:rFonts w:ascii="Segoe UI" w:hAnsi="Segoe UI" w:cs="Segoe UI"/>
+          <w:color w:val="444444"/>
+        </w:rPr>
+      </w:pPr>
+      <w:r>
+        <w:rPr>
+          <w:rStyle w:val="Forte"/>
+          <w:rFonts w:ascii="Segoe UI" w:hAnsi="Segoe UI" w:cs="Segoe UI"/>
+          <w:color w:val="444444"/>
+        </w:rPr>
+        <w:t>_____________________________________________________________________________________________</w:t>
+      </w:r>
+    </w:p>
+    <w:p>
+      <w:pPr>
+        <w:jc w:val="both"/>
+        <w:rPr>
+          <w:rFonts w:ascii="Segoe UI" w:eastAsia="Times New Roman" w:hAnsi="Segoe UI" w:cs="Segoe UI"/>
+          <w:color w:val="444444"/>
+          <w:sz w:val="24"/>
+          <w:szCs w:val="24"/>
+          <w:lang w:eastAsia="pt-BR"/>
+        </w:rPr>
+      </w:pPr>
     </w:p>
     <w:p>
       <w:pPr>
@@ -1038,7 +1110,6 @@
           <w:sz w:val="24"/>
           <w:szCs w:val="24"/>
         </w:rPr>
-        <w:lastRenderedPageBreak/>
         <w:t xml:space="preserve">Exercícios </w:t>
       </w:r>
     </w:p>
@@ -1376,21 +1447,23 @@
             <w:rStyle w:val="Hyperlink"/>
             <w:rFonts w:ascii="Segoe UI" w:hAnsi="Segoe UI" w:cs="Segoe UI"/>
           </w:rPr>
-          <w:t>http://petersonbiology.com/shiny/</w:t>
+          <w:t xml:space="preserve">http://petersonbiology.com/shiny/ </w:t>
         </w:r>
+        <w:proofErr w:type="spellStart"/>
         <w:r>
           <w:rPr>
             <w:rStyle w:val="Hyperlink"/>
             <w:rFonts w:ascii="Segoe UI" w:hAnsi="Segoe UI" w:cs="Segoe UI"/>
           </w:rPr>
-          <w:t xml:space="preserve"> </w:t>
+          <w:t>montyHallSimulator</w:t>
         </w:r>
+        <w:proofErr w:type="spellEnd"/>
         <w:r>
           <w:rPr>
             <w:rStyle w:val="Hyperlink"/>
             <w:rFonts w:ascii="Segoe UI" w:hAnsi="Segoe UI" w:cs="Segoe UI"/>
           </w:rPr>
-          <w:t>montyHallSimulator/</w:t>
+          <w:t>/</w:t>
         </w:r>
       </w:hyperlink>
       <w:r>
@@ -1411,7 +1484,7 @@
     <w:sectPr>
       <w:headerReference w:type="first" r:id="rId11"/>
       <w:pgSz w:w="11906" w:h="16838"/>
-      <w:pgMar w:top="1276" w:right="1701" w:bottom="851" w:left="1701" w:header="708" w:footer="708" w:gutter="0"/>
+      <w:pgMar w:top="1276" w:right="1701" w:bottom="1418" w:left="1701" w:header="1276" w:footer="708" w:gutter="0"/>
       <w:cols w:space="708"/>
       <w:titlePg/>
       <w:docGrid w:linePitch="360"/>
@@ -1421,7 +1494,7 @@
 </file>
 
 <file path=word/endnotes.xml><?xml version="1.0" encoding="utf-8"?>
-<w:endnotes xmlns:wpc="http://schemas.microsoft.com/office/word/2010/wordprocessingCanvas" xmlns:cx="http://schemas.microsoft.com/office/drawing/2014/chartex" xmlns:cx1="http://schemas.microsoft.com/office/drawing/2015/9/8/chartex" xmlns:cx2="http://schemas.microsoft.com/office/drawing/2015/10/21/chartex" xmlns:cx3="http://schemas.microsoft.com/office/drawing/2016/5/9/chartex" xmlns:cx4="http://schemas.microsoft.com/office/drawing/2016/5/10/chartex" xmlns:cx5="http://schemas.microsoft.com/office/drawing/2016/5/11/chartex" xmlns:cx6="http://schemas.microsoft.com/office/drawing/2016/5/12/chartex" xmlns:cx7="http://schemas.microsoft.com/office/drawing/2016/5/13/chartex" xmlns:cx8="http://schemas.microsoft.com/office/drawing/2016/5/14/chartex" xmlns:mc="http://schemas.openxmlformats.org/markup-compatibility/2006" xmlns:aink="http://schemas.microsoft.com/office/drawing/2016/ink" xmlns:am3d="http://schemas.microsoft.com/office/drawing/2017/model3d" xmlns:o="urn:schemas-microsoft-com:office:office" xmlns:r="http://schemas.openxmlformats.org/officeDocument/2006/relationships" xmlns:m="http://schemas.openxmlformats.org/officeDocument/2006/math" xmlns:v="urn:schemas-microsoft-com:vml" xmlns:wp14="http://schemas.microsoft.com/office/word/2010/wordprocessingDrawing" xmlns:wp="http://schemas.openxmlformats.org/drawingml/2006/wordprocessingDrawing" xmlns:w10="urn:schemas-microsoft-com:office:word" xmlns:w="http://schemas.openxmlformats.org/wordprocessingml/2006/main" xmlns:w14="http://schemas.microsoft.com/office/word/2010/wordml" xmlns:w15="http://schemas.microsoft.com/office/word/2012/wordml" xmlns:w16cex="http://schemas.microsoft.com/office/word/2018/wordml/cex" xmlns:w16cid="http://schemas.microsoft.com/office/word/2016/wordml/cid" xmlns:w16="http://schemas.microsoft.com/office/word/2018/wordml" xmlns:w16se="http://schemas.microsoft.com/office/word/2015/wordml/symex" xmlns:wpg="http://schemas.microsoft.com/office/word/2010/wordprocessingGroup" xmlns:wpi="http://schemas.microsoft.com/office/word/2010/wordprocessingInk" xmlns:wne="http://schemas.microsoft.com/office/word/2006/wordml" xmlns:wps="http://schemas.microsoft.com/office/word/2010/wordprocessingShape" mc:Ignorable="w14 w15 w16se w16cid w16 w16cex wp14">
+<w:endnotes xmlns:wpc="http://schemas.microsoft.com/office/word/2010/wordprocessingCanvas" xmlns:cx="http://schemas.microsoft.com/office/drawing/2014/chartex" xmlns:cx1="http://schemas.microsoft.com/office/drawing/2015/9/8/chartex" xmlns:cx2="http://schemas.microsoft.com/office/drawing/2015/10/21/chartex" xmlns:cx3="http://schemas.microsoft.com/office/drawing/2016/5/9/chartex" xmlns:cx4="http://schemas.microsoft.com/office/drawing/2016/5/10/chartex" xmlns:cx5="http://schemas.microsoft.com/office/drawing/2016/5/11/chartex" xmlns:cx6="http://schemas.microsoft.com/office/drawing/2016/5/12/chartex" xmlns:cx7="http://schemas.microsoft.com/office/drawing/2016/5/13/chartex" xmlns:cx8="http://schemas.microsoft.com/office/drawing/2016/5/14/chartex" xmlns:mc="http://schemas.openxmlformats.org/markup-compatibility/2006" xmlns:aink="http://schemas.microsoft.com/office/drawing/2016/ink" xmlns:am3d="http://schemas.microsoft.com/office/drawing/2017/model3d" xmlns:o="urn:schemas-microsoft-com:office:office" xmlns:r="http://schemas.openxmlformats.org/officeDocument/2006/relationships" xmlns:m="http://schemas.openxmlformats.org/officeDocument/2006/math" xmlns:v="urn:schemas-microsoft-com:vml" xmlns:wp14="http://schemas.microsoft.com/office/word/2010/wordprocessingDrawing" xmlns:wp="http://schemas.openxmlformats.org/drawingml/2006/wordprocessingDrawing" xmlns:w10="urn:schemas-microsoft-com:office:word" xmlns:w="http://schemas.openxmlformats.org/wordprocessingml/2006/main" xmlns:w14="http://schemas.microsoft.com/office/word/2010/wordml" xmlns:w15="http://schemas.microsoft.com/office/word/2012/wordml" xmlns:w16cex="http://schemas.microsoft.com/office/word/2018/wordml/cex" xmlns:w16cid="http://schemas.microsoft.com/office/word/2016/wordml/cid" xmlns:w16="http://schemas.microsoft.com/office/word/2018/wordml" xmlns:w16sdtdh="http://schemas.microsoft.com/office/word/2020/wordml/sdtdatahash" xmlns:w16se="http://schemas.microsoft.com/office/word/2015/wordml/symex" xmlns:wpg="http://schemas.microsoft.com/office/word/2010/wordprocessingGroup" xmlns:wpi="http://schemas.microsoft.com/office/word/2010/wordprocessingInk" xmlns:wne="http://schemas.microsoft.com/office/word/2006/wordml" xmlns:wps="http://schemas.microsoft.com/office/word/2010/wordprocessingShape" mc:Ignorable="w14 w15 w16se w16cid w16 w16cex w16sdtdh wp14">
   <w:endnote w:type="separator" w:id="-1">
     <w:p>
       <w:pPr>
@@ -1446,7 +1519,7 @@
 </file>
 
 <file path=word/footnotes.xml><?xml version="1.0" encoding="utf-8"?>
-<w:footnotes xmlns:wpc="http://schemas.microsoft.com/office/word/2010/wordprocessingCanvas" xmlns:cx="http://schemas.microsoft.com/office/drawing/2014/chartex" xmlns:cx1="http://schemas.microsoft.com/office/drawing/2015/9/8/chartex" xmlns:cx2="http://schemas.microsoft.com/office/drawing/2015/10/21/chartex" xmlns:cx3="http://schemas.microsoft.com/office/drawing/2016/5/9/chartex" xmlns:cx4="http://schemas.microsoft.com/office/drawing/2016/5/10/chartex" xmlns:cx5="http://schemas.microsoft.com/office/drawing/2016/5/11/chartex" xmlns:cx6="http://schemas.microsoft.com/office/drawing/2016/5/12/chartex" xmlns:cx7="http://schemas.microsoft.com/office/drawing/2016/5/13/chartex" xmlns:cx8="http://schemas.microsoft.com/office/drawing/2016/5/14/chartex" xmlns:mc="http://schemas.openxmlformats.org/markup-compatibility/2006" xmlns:aink="http://schemas.microsoft.com/office/drawing/2016/ink" xmlns:am3d="http://schemas.microsoft.com/office/drawing/2017/model3d" xmlns:o="urn:schemas-microsoft-com:office:office" xmlns:r="http://schemas.openxmlformats.org/officeDocument/2006/relationships" xmlns:m="http://schemas.openxmlformats.org/officeDocument/2006/math" xmlns:v="urn:schemas-microsoft-com:vml" xmlns:wp14="http://schemas.microsoft.com/office/word/2010/wordprocessingDrawing" xmlns:wp="http://schemas.openxmlformats.org/drawingml/2006/wordprocessingDrawing" xmlns:w10="urn:schemas-microsoft-com:office:word" xmlns:w="http://schemas.openxmlformats.org/wordprocessingml/2006/main" xmlns:w14="http://schemas.microsoft.com/office/word/2010/wordml" xmlns:w15="http://schemas.microsoft.com/office/word/2012/wordml" xmlns:w16cex="http://schemas.microsoft.com/office/word/2018/wordml/cex" xmlns:w16cid="http://schemas.microsoft.com/office/word/2016/wordml/cid" xmlns:w16="http://schemas.microsoft.com/office/word/2018/wordml" xmlns:w16se="http://schemas.microsoft.com/office/word/2015/wordml/symex" xmlns:wpg="http://schemas.microsoft.com/office/word/2010/wordprocessingGroup" xmlns:wpi="http://schemas.microsoft.com/office/word/2010/wordprocessingInk" xmlns:wne="http://schemas.microsoft.com/office/word/2006/wordml" xmlns:wps="http://schemas.microsoft.com/office/word/2010/wordprocessingShape" mc:Ignorable="w14 w15 w16se w16cid w16 w16cex wp14">
+<w:footnotes xmlns:wpc="http://schemas.microsoft.com/office/word/2010/wordprocessingCanvas" xmlns:cx="http://schemas.microsoft.com/office/drawing/2014/chartex" xmlns:cx1="http://schemas.microsoft.com/office/drawing/2015/9/8/chartex" xmlns:cx2="http://schemas.microsoft.com/office/drawing/2015/10/21/chartex" xmlns:cx3="http://schemas.microsoft.com/office/drawing/2016/5/9/chartex" xmlns:cx4="http://schemas.microsoft.com/office/drawing/2016/5/10/chartex" xmlns:cx5="http://schemas.microsoft.com/office/drawing/2016/5/11/chartex" xmlns:cx6="http://schemas.microsoft.com/office/drawing/2016/5/12/chartex" xmlns:cx7="http://schemas.microsoft.com/office/drawing/2016/5/13/chartex" xmlns:cx8="http://schemas.microsoft.com/office/drawing/2016/5/14/chartex" xmlns:mc="http://schemas.openxmlformats.org/markup-compatibility/2006" xmlns:aink="http://schemas.microsoft.com/office/drawing/2016/ink" xmlns:am3d="http://schemas.microsoft.com/office/drawing/2017/model3d" xmlns:o="urn:schemas-microsoft-com:office:office" xmlns:r="http://schemas.openxmlformats.org/officeDocument/2006/relationships" xmlns:m="http://schemas.openxmlformats.org/officeDocument/2006/math" xmlns:v="urn:schemas-microsoft-com:vml" xmlns:wp14="http://schemas.microsoft.com/office/word/2010/wordprocessingDrawing" xmlns:wp="http://schemas.openxmlformats.org/drawingml/2006/wordprocessingDrawing" xmlns:w10="urn:schemas-microsoft-com:office:word" xmlns:w="http://schemas.openxmlformats.org/wordprocessingml/2006/main" xmlns:w14="http://schemas.microsoft.com/office/word/2010/wordml" xmlns:w15="http://schemas.microsoft.com/office/word/2012/wordml" xmlns:w16cex="http://schemas.microsoft.com/office/word/2018/wordml/cex" xmlns:w16cid="http://schemas.microsoft.com/office/word/2016/wordml/cid" xmlns:w16="http://schemas.microsoft.com/office/word/2018/wordml" xmlns:w16sdtdh="http://schemas.microsoft.com/office/word/2020/wordml/sdtdatahash" xmlns:w16se="http://schemas.microsoft.com/office/word/2015/wordml/symex" xmlns:wpg="http://schemas.microsoft.com/office/word/2010/wordprocessingGroup" xmlns:wpi="http://schemas.microsoft.com/office/word/2010/wordprocessingInk" xmlns:wne="http://schemas.microsoft.com/office/word/2006/wordml" xmlns:wps="http://schemas.microsoft.com/office/word/2010/wordprocessingShape" mc:Ignorable="w14 w15 w16se w16cid w16 w16cex w16sdtdh wp14">
   <w:footnote w:type="separator" w:id="-1">
     <w:p>
       <w:pPr>
@@ -1471,7 +1544,7 @@
 </file>
 
 <file path=word/header1.xml><?xml version="1.0" encoding="utf-8"?>
-<w:hdr xmlns:wpc="http://schemas.microsoft.com/office/word/2010/wordprocessingCanvas" xmlns:cx="http://schemas.microsoft.com/office/drawing/2014/chartex" xmlns:cx1="http://schemas.microsoft.com/office/drawing/2015/9/8/chartex" xmlns:cx2="http://schemas.microsoft.com/office/drawing/2015/10/21/chartex" xmlns:cx3="http://schemas.microsoft.com/office/drawing/2016/5/9/chartex" xmlns:cx4="http://schemas.microsoft.com/office/drawing/2016/5/10/chartex" xmlns:cx5="http://schemas.microsoft.com/office/drawing/2016/5/11/chartex" xmlns:cx6="http://schemas.microsoft.com/office/drawing/2016/5/12/chartex" xmlns:cx7="http://schemas.microsoft.com/office/drawing/2016/5/13/chartex" xmlns:cx8="http://schemas.microsoft.com/office/drawing/2016/5/14/chartex" xmlns:mc="http://schemas.openxmlformats.org/markup-compatibility/2006" xmlns:aink="http://schemas.microsoft.com/office/drawing/2016/ink" xmlns:am3d="http://schemas.microsoft.com/office/drawing/2017/model3d" xmlns:o="urn:schemas-microsoft-com:office:office" xmlns:r="http://schemas.openxmlformats.org/officeDocument/2006/relationships" xmlns:m="http://schemas.openxmlformats.org/officeDocument/2006/math" xmlns:v="urn:schemas-microsoft-com:vml" xmlns:wp14="http://schemas.microsoft.com/office/word/2010/wordprocessingDrawing" xmlns:wp="http://schemas.openxmlformats.org/drawingml/2006/wordprocessingDrawing" xmlns:w10="urn:schemas-microsoft-com:office:word" xmlns:w="http://schemas.openxmlformats.org/wordprocessingml/2006/main" xmlns:w14="http://schemas.microsoft.com/office/word/2010/wordml" xmlns:w15="http://schemas.microsoft.com/office/word/2012/wordml" xmlns:w16cex="http://schemas.microsoft.com/office/word/2018/wordml/cex" xmlns:w16cid="http://schemas.microsoft.com/office/word/2016/wordml/cid" xmlns:w16="http://schemas.microsoft.com/office/word/2018/wordml" xmlns:w16se="http://schemas.microsoft.com/office/word/2015/wordml/symex" xmlns:wpg="http://schemas.microsoft.com/office/word/2010/wordprocessingGroup" xmlns:wpi="http://schemas.microsoft.com/office/word/2010/wordprocessingInk" xmlns:wne="http://schemas.microsoft.com/office/word/2006/wordml" xmlns:wps="http://schemas.microsoft.com/office/word/2010/wordprocessingShape" mc:Ignorable="w14 w15 w16se w16cid w16 w16cex wp14">
+<w:hdr xmlns:wpc="http://schemas.microsoft.com/office/word/2010/wordprocessingCanvas" xmlns:cx="http://schemas.microsoft.com/office/drawing/2014/chartex" xmlns:cx1="http://schemas.microsoft.com/office/drawing/2015/9/8/chartex" xmlns:cx2="http://schemas.microsoft.com/office/drawing/2015/10/21/chartex" xmlns:cx3="http://schemas.microsoft.com/office/drawing/2016/5/9/chartex" xmlns:cx4="http://schemas.microsoft.com/office/drawing/2016/5/10/chartex" xmlns:cx5="http://schemas.microsoft.com/office/drawing/2016/5/11/chartex" xmlns:cx6="http://schemas.microsoft.com/office/drawing/2016/5/12/chartex" xmlns:cx7="http://schemas.microsoft.com/office/drawing/2016/5/13/chartex" xmlns:cx8="http://schemas.microsoft.com/office/drawing/2016/5/14/chartex" xmlns:mc="http://schemas.openxmlformats.org/markup-compatibility/2006" xmlns:aink="http://schemas.microsoft.com/office/drawing/2016/ink" xmlns:am3d="http://schemas.microsoft.com/office/drawing/2017/model3d" xmlns:o="urn:schemas-microsoft-com:office:office" xmlns:r="http://schemas.openxmlformats.org/officeDocument/2006/relationships" xmlns:m="http://schemas.openxmlformats.org/officeDocument/2006/math" xmlns:v="urn:schemas-microsoft-com:vml" xmlns:wp14="http://schemas.microsoft.com/office/word/2010/wordprocessingDrawing" xmlns:wp="http://schemas.openxmlformats.org/drawingml/2006/wordprocessingDrawing" xmlns:w10="urn:schemas-microsoft-com:office:word" xmlns:w="http://schemas.openxmlformats.org/wordprocessingml/2006/main" xmlns:w14="http://schemas.microsoft.com/office/word/2010/wordml" xmlns:w15="http://schemas.microsoft.com/office/word/2012/wordml" xmlns:w16cex="http://schemas.microsoft.com/office/word/2018/wordml/cex" xmlns:w16cid="http://schemas.microsoft.com/office/word/2016/wordml/cid" xmlns:w16="http://schemas.microsoft.com/office/word/2018/wordml" xmlns:w16sdtdh="http://schemas.microsoft.com/office/word/2020/wordml/sdtdatahash" xmlns:w16se="http://schemas.microsoft.com/office/word/2015/wordml/symex" xmlns:wpg="http://schemas.microsoft.com/office/word/2010/wordprocessingGroup" xmlns:wpi="http://schemas.microsoft.com/office/word/2010/wordprocessingInk" xmlns:wne="http://schemas.microsoft.com/office/word/2006/wordml" xmlns:wps="http://schemas.microsoft.com/office/word/2010/wordprocessingShape" mc:Ignorable="w14 w15 w16se w16cid w16 w16cex w16sdtdh wp14">
   <w:tbl>
     <w:tblPr>
       <w:tblW w:w="8505" w:type="dxa"/>
@@ -1521,7 +1594,7 @@
               <wp:inline distT="0" distB="0" distL="0" distR="0" wp14:anchorId="5DAE9EAA" wp14:editId="0F09BD6C">
                 <wp:extent cx="1213830" cy="895350"/>
                 <wp:effectExtent l="0" t="0" r="0" b="0"/>
-                <wp:docPr id="3" name="Imagem 3" descr="C:\Users\Dell\AppData\Local\Microsoft\Windows\INetCache\Content.Word\LogoUFV (1).png"/>
+                <wp:docPr id="12" name="Imagem 12" descr="C:\Users\Dell\AppData\Local\Microsoft\Windows\INetCache\Content.Word\LogoUFV (1).png"/>
                 <wp:cNvGraphicFramePr>
                   <a:graphicFrameLocks xmlns:a="http://schemas.openxmlformats.org/drawingml/2006/main" noChangeAspect="1"/>
                 </wp:cNvGraphicFramePr>
@@ -1631,7 +1704,7 @@
 </file>
 
 <file path=word/numbering.xml><?xml version="1.0" encoding="utf-8"?>
-<w:numbering xmlns:wpc="http://schemas.microsoft.com/office/word/2010/wordprocessingCanvas" xmlns:cx="http://schemas.microsoft.com/office/drawing/2014/chartex" xmlns:cx1="http://schemas.microsoft.com/office/drawing/2015/9/8/chartex" xmlns:cx2="http://schemas.microsoft.com/office/drawing/2015/10/21/chartex" xmlns:cx3="http://schemas.microsoft.com/office/drawing/2016/5/9/chartex" xmlns:cx4="http://schemas.microsoft.com/office/drawing/2016/5/10/chartex" xmlns:cx5="http://schemas.microsoft.com/office/drawing/2016/5/11/chartex" xmlns:cx6="http://schemas.microsoft.com/office/drawing/2016/5/12/chartex" xmlns:cx7="http://schemas.microsoft.com/office/drawing/2016/5/13/chartex" xmlns:cx8="http://schemas.microsoft.com/office/drawing/2016/5/14/chartex" xmlns:mc="http://schemas.openxmlformats.org/markup-compatibility/2006" xmlns:aink="http://schemas.microsoft.com/office/drawing/2016/ink" xmlns:am3d="http://schemas.microsoft.com/office/drawing/2017/model3d" xmlns:o="urn:schemas-microsoft-com:office:office" xmlns:r="http://schemas.openxmlformats.org/officeDocument/2006/relationships" xmlns:m="http://schemas.openxmlformats.org/officeDocument/2006/math" xmlns:v="urn:schemas-microsoft-com:vml" xmlns:wp14="http://schemas.microsoft.com/office/word/2010/wordprocessingDrawing" xmlns:wp="http://schemas.openxmlformats.org/drawingml/2006/wordprocessingDrawing" xmlns:w10="urn:schemas-microsoft-com:office:word" xmlns:w="http://schemas.openxmlformats.org/wordprocessingml/2006/main" xmlns:w14="http://schemas.microsoft.com/office/word/2010/wordml" xmlns:w15="http://schemas.microsoft.com/office/word/2012/wordml" xmlns:w16cex="http://schemas.microsoft.com/office/word/2018/wordml/cex" xmlns:w16cid="http://schemas.microsoft.com/office/word/2016/wordml/cid" xmlns:w16="http://schemas.microsoft.com/office/word/2018/wordml" xmlns:w16se="http://schemas.microsoft.com/office/word/2015/wordml/symex" xmlns:wpg="http://schemas.microsoft.com/office/word/2010/wordprocessingGroup" xmlns:wpi="http://schemas.microsoft.com/office/word/2010/wordprocessingInk" xmlns:wne="http://schemas.microsoft.com/office/word/2006/wordml" xmlns:wps="http://schemas.microsoft.com/office/word/2010/wordprocessingShape" mc:Ignorable="w14 w15 w16se w16cid w16 w16cex wp14">
+<w:numbering xmlns:wpc="http://schemas.microsoft.com/office/word/2010/wordprocessingCanvas" xmlns:cx="http://schemas.microsoft.com/office/drawing/2014/chartex" xmlns:cx1="http://schemas.microsoft.com/office/drawing/2015/9/8/chartex" xmlns:cx2="http://schemas.microsoft.com/office/drawing/2015/10/21/chartex" xmlns:cx3="http://schemas.microsoft.com/office/drawing/2016/5/9/chartex" xmlns:cx4="http://schemas.microsoft.com/office/drawing/2016/5/10/chartex" xmlns:cx5="http://schemas.microsoft.com/office/drawing/2016/5/11/chartex" xmlns:cx6="http://schemas.microsoft.com/office/drawing/2016/5/12/chartex" xmlns:cx7="http://schemas.microsoft.com/office/drawing/2016/5/13/chartex" xmlns:cx8="http://schemas.microsoft.com/office/drawing/2016/5/14/chartex" xmlns:mc="http://schemas.openxmlformats.org/markup-compatibility/2006" xmlns:aink="http://schemas.microsoft.com/office/drawing/2016/ink" xmlns:am3d="http://schemas.microsoft.com/office/drawing/2017/model3d" xmlns:o="urn:schemas-microsoft-com:office:office" xmlns:r="http://schemas.openxmlformats.org/officeDocument/2006/relationships" xmlns:m="http://schemas.openxmlformats.org/officeDocument/2006/math" xmlns:v="urn:schemas-microsoft-com:vml" xmlns:wp14="http://schemas.microsoft.com/office/word/2010/wordprocessingDrawing" xmlns:wp="http://schemas.openxmlformats.org/drawingml/2006/wordprocessingDrawing" xmlns:w10="urn:schemas-microsoft-com:office:word" xmlns:w="http://schemas.openxmlformats.org/wordprocessingml/2006/main" xmlns:w14="http://schemas.microsoft.com/office/word/2010/wordml" xmlns:w15="http://schemas.microsoft.com/office/word/2012/wordml" xmlns:w16cex="http://schemas.microsoft.com/office/word/2018/wordml/cex" xmlns:w16cid="http://schemas.microsoft.com/office/word/2016/wordml/cid" xmlns:w16="http://schemas.microsoft.com/office/word/2018/wordml" xmlns:w16sdtdh="http://schemas.microsoft.com/office/word/2020/wordml/sdtdatahash" xmlns:w16se="http://schemas.microsoft.com/office/word/2015/wordml/symex" xmlns:wpg="http://schemas.microsoft.com/office/word/2010/wordprocessingGroup" xmlns:wpi="http://schemas.microsoft.com/office/word/2010/wordprocessingInk" xmlns:wne="http://schemas.microsoft.com/office/word/2006/wordml" xmlns:wps="http://schemas.microsoft.com/office/word/2010/wordprocessingShape" mc:Ignorable="w14 w15 w16se w16cid w16 w16cex w16sdtdh wp14">
   <w:abstractNum w:abstractNumId="0" w15:restartNumberingAfterBreak="0">
     <w:nsid w:val="079E721F"/>
     <w:multiLevelType w:val="hybridMultilevel"/>
@@ -2817,7 +2890,7 @@
 </file>
 
 <file path=word/styles.xml><?xml version="1.0" encoding="utf-8"?>
-<w:styles xmlns:mc="http://schemas.openxmlformats.org/markup-compatibility/2006" xmlns:r="http://schemas.openxmlformats.org/officeDocument/2006/relationships" xmlns:w="http://schemas.openxmlformats.org/wordprocessingml/2006/main" xmlns:w14="http://schemas.microsoft.com/office/word/2010/wordml" xmlns:w15="http://schemas.microsoft.com/office/word/2012/wordml" xmlns:w16cex="http://schemas.microsoft.com/office/word/2018/wordml/cex" xmlns:w16cid="http://schemas.microsoft.com/office/word/2016/wordml/cid" xmlns:w16="http://schemas.microsoft.com/office/word/2018/wordml" xmlns:w16se="http://schemas.microsoft.com/office/word/2015/wordml/symex" mc:Ignorable="w14 w15 w16se w16cid w16 w16cex">
+<w:styles xmlns:mc="http://schemas.openxmlformats.org/markup-compatibility/2006" xmlns:r="http://schemas.openxmlformats.org/officeDocument/2006/relationships" xmlns:w="http://schemas.openxmlformats.org/wordprocessingml/2006/main" xmlns:w14="http://schemas.microsoft.com/office/word/2010/wordml" xmlns:w15="http://schemas.microsoft.com/office/word/2012/wordml" xmlns:w16cex="http://schemas.microsoft.com/office/word/2018/wordml/cex" xmlns:w16cid="http://schemas.microsoft.com/office/word/2016/wordml/cid" xmlns:w16="http://schemas.microsoft.com/office/word/2018/wordml" xmlns:w16sdtdh="http://schemas.microsoft.com/office/word/2020/wordml/sdtdatahash" xmlns:w16se="http://schemas.microsoft.com/office/word/2015/wordml/symex" mc:Ignorable="w14 w15 w16se w16cid w16 w16cex w16sdtdh">
   <w:docDefaults>
     <w:rPrDefault>
       <w:rPr>

</xml_diff>

<commit_message>
atualização de arquivos e botão de visualizar arquivo
</commit_message>
<xml_diff>
--- a/Arquivos/1 - Problema de Monty Hall.docx
+++ b/Arquivos/1 - Problema de Monty Hall.docx
@@ -543,7 +543,21 @@
           <w:rFonts w:ascii="Segoe UI" w:hAnsi="Segoe UI" w:cs="Segoe UI"/>
           <w:color w:val="444444"/>
         </w:rPr>
-        <w:t>Problema de Monte Hall</w:t>
+        <w:t>Problema de Mont</w:t>
+      </w:r>
+      <w:r>
+        <w:rPr>
+          <w:rFonts w:ascii="Segoe UI" w:hAnsi="Segoe UI" w:cs="Segoe UI"/>
+          <w:color w:val="444444"/>
+        </w:rPr>
+        <w:t>y</w:t>
+      </w:r>
+      <w:r>
+        <w:rPr>
+          <w:rFonts w:ascii="Segoe UI" w:hAnsi="Segoe UI" w:cs="Segoe UI"/>
+          <w:color w:val="444444"/>
+        </w:rPr>
+        <w:t xml:space="preserve"> Hall</w:t>
       </w:r>
       <w:r>
         <w:rPr>
@@ -745,7 +759,7 @@
           <w:szCs w:val="24"/>
           <w:lang w:eastAsia="pt-BR"/>
         </w:rPr>
-        <w:t>Na 1 ª rodada, o jogador escolhe uma das posições para tentar acertar o prêmio. Após escolhida a posição inicial pelo jogador, o apresentador revela uma das posições onde está uma das cabras e questiona se o jogador quer mudar de posição.</w:t>
+        <w:t>Na 1ª rodada, o jogador escolhe uma das posições para tentar acertar o prêmio. Após escolhida a posição inicial pelo jogador, o apresentador revela uma das posições onde está uma das cabras e questiona se o jogador quer mudar de posição.</w:t>
       </w:r>
     </w:p>
     <w:p>
@@ -768,7 +782,7 @@
           <w:szCs w:val="24"/>
           <w:lang w:eastAsia="pt-BR"/>
         </w:rPr>
-        <w:t xml:space="preserve">Na 2 ª rodada, o jogador decide se muda ou não de posição. Por fim, deve-se verificar se o jogador conseguiu ou não acertar o prêmio. Os papéis de apresentador e jogador devem ser alterados. Vence quem conseguir achar o prêmio mais vezes.  </w:t>
+        <w:t xml:space="preserve">Na 2ª rodada, o jogador decide se muda ou não de posição. Por fim, deve-se verificar se o jogador conseguiu ou não acertar o prêmio. Os papéis de apresentador e jogador devem ser alterados. Vence quem conseguir achar o prêmio mais vezes.  </w:t>
       </w:r>
     </w:p>
     <w:p>
@@ -934,35 +948,27 @@
         <w:rPr>
           <w:rFonts w:ascii="Segoe UI" w:hAnsi="Segoe UI" w:cs="Segoe UI"/>
           <w:color w:val="444444"/>
-        </w:rPr>
-      </w:pPr>
-      <w:r>
-        <w:rPr>
-          <w:rFonts w:ascii="Segoe UI" w:hAnsi="Segoe UI" w:cs="Segoe UI"/>
-          <w:color w:val="444444"/>
+          <w:sz w:val="24"/>
+          <w:szCs w:val="24"/>
+        </w:rPr>
+      </w:pPr>
+      <w:r>
+        <w:rPr>
+          <w:rFonts w:ascii="Segoe UI" w:hAnsi="Segoe UI" w:cs="Segoe UI"/>
+          <w:color w:val="444444"/>
+          <w:sz w:val="24"/>
+          <w:szCs w:val="24"/>
         </w:rPr>
         <w:lastRenderedPageBreak/>
-        <w:t>Opcionalmente, o</w:t>
-      </w:r>
-      <w:r>
-        <w:rPr>
-          <w:rFonts w:ascii="Segoe UI" w:hAnsi="Segoe UI" w:cs="Segoe UI"/>
-          <w:color w:val="444444"/>
-        </w:rPr>
-        <w:t xml:space="preserve"> problema de Monty Hall </w:t>
-      </w:r>
-      <w:r>
-        <w:rPr>
-          <w:rFonts w:ascii="Segoe UI" w:hAnsi="Segoe UI" w:cs="Segoe UI"/>
-          <w:color w:val="444444"/>
-        </w:rPr>
-        <w:t xml:space="preserve">pode ser simulado através do site: </w:t>
+        <w:t xml:space="preserve">Opcionalmente, o problema de Monty Hall pode ser simulado através do site: </w:t>
       </w:r>
       <w:hyperlink r:id="rId9" w:history="1">
         <w:r>
           <w:rPr>
             <w:rStyle w:val="Hyperlink"/>
             <w:rFonts w:ascii="Segoe UI" w:hAnsi="Segoe UI" w:cs="Segoe UI"/>
+            <w:sz w:val="24"/>
+            <w:szCs w:val="24"/>
           </w:rPr>
           <w:t>http://petersonbiology.com/shiny/montyHallSimulator/</w:t>
         </w:r>
@@ -971,6 +977,8 @@
         <w:rPr>
           <w:rFonts w:ascii="Segoe UI" w:hAnsi="Segoe UI" w:cs="Segoe UI"/>
           <w:color w:val="444444"/>
+          <w:sz w:val="24"/>
+          <w:szCs w:val="24"/>
         </w:rPr>
         <w:t xml:space="preserve">. </w:t>
       </w:r>
@@ -978,6 +986,8 @@
         <w:rPr>
           <w:rFonts w:ascii="Segoe UI" w:hAnsi="Segoe UI" w:cs="Segoe UI"/>
           <w:color w:val="444444"/>
+          <w:sz w:val="24"/>
+          <w:szCs w:val="24"/>
         </w:rPr>
         <w:t>O</w:t>
       </w:r>
@@ -985,6 +995,8 @@
         <w:rPr>
           <w:rFonts w:ascii="Segoe UI" w:hAnsi="Segoe UI" w:cs="Segoe UI"/>
           <w:color w:val="444444"/>
+          <w:sz w:val="24"/>
+          <w:szCs w:val="24"/>
         </w:rPr>
         <w:t xml:space="preserve"> site registra o histórico de simulações e </w:t>
       </w:r>
@@ -992,6 +1004,8 @@
         <w:rPr>
           <w:rFonts w:ascii="Segoe UI" w:hAnsi="Segoe UI" w:cs="Segoe UI"/>
           <w:color w:val="444444"/>
+          <w:sz w:val="24"/>
+          <w:szCs w:val="24"/>
         </w:rPr>
         <w:t>também permite</w:t>
       </w:r>
@@ -999,6 +1013,8 @@
         <w:rPr>
           <w:rFonts w:ascii="Segoe UI" w:hAnsi="Segoe UI" w:cs="Segoe UI"/>
           <w:color w:val="444444"/>
+          <w:sz w:val="24"/>
+          <w:szCs w:val="24"/>
         </w:rPr>
         <w:t xml:space="preserve"> </w:t>
       </w:r>
@@ -1006,6 +1022,8 @@
         <w:rPr>
           <w:rFonts w:ascii="Segoe UI" w:hAnsi="Segoe UI" w:cs="Segoe UI"/>
           <w:color w:val="444444"/>
+          <w:sz w:val="24"/>
+          <w:szCs w:val="24"/>
         </w:rPr>
         <w:t xml:space="preserve">escolher o número </w:t>
       </w:r>
@@ -1013,6 +1031,17 @@
         <w:rPr>
           <w:rFonts w:ascii="Segoe UI" w:hAnsi="Segoe UI" w:cs="Segoe UI"/>
           <w:color w:val="444444"/>
+          <w:sz w:val="24"/>
+          <w:szCs w:val="24"/>
+        </w:rPr>
+        <w:t xml:space="preserve">de </w:t>
+      </w:r>
+      <w:r>
+        <w:rPr>
+          <w:rFonts w:ascii="Segoe UI" w:hAnsi="Segoe UI" w:cs="Segoe UI"/>
+          <w:color w:val="444444"/>
+          <w:sz w:val="24"/>
+          <w:szCs w:val="24"/>
         </w:rPr>
         <w:t>simulações para que o aluno veja o que acontece</w:t>
       </w:r>
@@ -1020,6 +1049,8 @@
         <w:rPr>
           <w:rFonts w:ascii="Segoe UI" w:hAnsi="Segoe UI" w:cs="Segoe UI"/>
           <w:color w:val="444444"/>
+          <w:sz w:val="24"/>
+          <w:szCs w:val="24"/>
         </w:rPr>
         <w:t xml:space="preserve"> com a probabilidade</w:t>
       </w:r>
@@ -1027,6 +1058,8 @@
         <w:rPr>
           <w:rFonts w:ascii="Segoe UI" w:hAnsi="Segoe UI" w:cs="Segoe UI"/>
           <w:color w:val="444444"/>
+          <w:sz w:val="24"/>
+          <w:szCs w:val="24"/>
         </w:rPr>
         <w:t xml:space="preserve"> quando se aumenta consideravelmente </w:t>
       </w:r>
@@ -1034,6 +1067,8 @@
         <w:rPr>
           <w:rFonts w:ascii="Segoe UI" w:hAnsi="Segoe UI" w:cs="Segoe UI"/>
           <w:color w:val="444444"/>
+          <w:sz w:val="24"/>
+          <w:szCs w:val="24"/>
         </w:rPr>
         <w:t>esse</w:t>
       </w:r>
@@ -1041,6 +1076,8 @@
         <w:rPr>
           <w:rFonts w:ascii="Segoe UI" w:hAnsi="Segoe UI" w:cs="Segoe UI"/>
           <w:color w:val="444444"/>
+          <w:sz w:val="24"/>
+          <w:szCs w:val="24"/>
         </w:rPr>
         <w:t xml:space="preserve"> número</w:t>
       </w:r>
@@ -1048,6 +1085,8 @@
         <w:rPr>
           <w:rFonts w:ascii="Segoe UI" w:hAnsi="Segoe UI" w:cs="Segoe UI"/>
           <w:color w:val="444444"/>
+          <w:sz w:val="24"/>
+          <w:szCs w:val="24"/>
         </w:rPr>
         <w:t>.</w:t>
       </w:r>
@@ -1055,6 +1094,8 @@
         <w:rPr>
           <w:rFonts w:ascii="Segoe UI" w:hAnsi="Segoe UI" w:cs="Segoe UI"/>
           <w:color w:val="444444"/>
+          <w:sz w:val="24"/>
+          <w:szCs w:val="24"/>
         </w:rPr>
         <w:t xml:space="preserve">  </w:t>
       </w:r>
@@ -1431,6 +1472,8 @@
           <w:b/>
           <w:bCs/>
           <w:color w:val="444444"/>
+          <w:sz w:val="24"/>
+          <w:szCs w:val="24"/>
         </w:rPr>
         <w:t>Monty Hall Simulator.</w:t>
       </w:r>
@@ -1438,14 +1481,36 @@
         <w:rPr>
           <w:rFonts w:ascii="Segoe UI" w:hAnsi="Segoe UI" w:cs="Segoe UI"/>
           <w:color w:val="444444"/>
-        </w:rPr>
-        <w:t xml:space="preserve"> Disponível em &lt; </w:t>
+          <w:sz w:val="24"/>
+          <w:szCs w:val="24"/>
+        </w:rPr>
+        <w:t xml:space="preserve"> Disponível em</w:t>
+      </w:r>
+      <w:r>
+        <w:rPr>
+          <w:rFonts w:ascii="Segoe UI" w:hAnsi="Segoe UI" w:cs="Segoe UI"/>
+          <w:color w:val="444444"/>
+          <w:sz w:val="24"/>
+          <w:szCs w:val="24"/>
+        </w:rPr>
+        <w:t>:</w:t>
+      </w:r>
+      <w:r>
+        <w:rPr>
+          <w:rFonts w:ascii="Segoe UI" w:hAnsi="Segoe UI" w:cs="Segoe UI"/>
+          <w:color w:val="444444"/>
+          <w:sz w:val="24"/>
+          <w:szCs w:val="24"/>
+        </w:rPr>
+        <w:t xml:space="preserve"> </w:t>
       </w:r>
       <w:hyperlink r:id="rId10" w:history="1">
         <w:r>
           <w:rPr>
             <w:rStyle w:val="Hyperlink"/>
             <w:rFonts w:ascii="Segoe UI" w:hAnsi="Segoe UI" w:cs="Segoe UI"/>
+            <w:sz w:val="24"/>
+            <w:szCs w:val="24"/>
           </w:rPr>
           <w:t xml:space="preserve">http://petersonbiology.com/shiny/ </w:t>
         </w:r>
@@ -1454,6 +1519,8 @@
           <w:rPr>
             <w:rStyle w:val="Hyperlink"/>
             <w:rFonts w:ascii="Segoe UI" w:hAnsi="Segoe UI" w:cs="Segoe UI"/>
+            <w:sz w:val="24"/>
+            <w:szCs w:val="24"/>
           </w:rPr>
           <w:t>montyHallSimulator</w:t>
         </w:r>
@@ -1462,6 +1529,8 @@
           <w:rPr>
             <w:rStyle w:val="Hyperlink"/>
             <w:rFonts w:ascii="Segoe UI" w:hAnsi="Segoe UI" w:cs="Segoe UI"/>
+            <w:sz w:val="24"/>
+            <w:szCs w:val="24"/>
           </w:rPr>
           <w:t>/</w:t>
         </w:r>
@@ -1470,15 +1539,10 @@
         <w:rPr>
           <w:rFonts w:ascii="Segoe UI" w:hAnsi="Segoe UI" w:cs="Segoe UI"/>
           <w:color w:val="444444"/>
-        </w:rPr>
-        <w:t>.</w:t>
-      </w:r>
-      <w:r>
-        <w:rPr>
-          <w:rFonts w:ascii="Segoe UI" w:hAnsi="Segoe UI" w:cs="Segoe UI"/>
-          <w:color w:val="444444"/>
-        </w:rPr>
-        <w:t xml:space="preserve"> &gt; Acesso em 26 de mar. 2021. </w:t>
+          <w:sz w:val="24"/>
+          <w:szCs w:val="24"/>
+        </w:rPr>
+        <w:t xml:space="preserve">. Acesso em 26 de mar. 2021. </w:t>
       </w:r>
     </w:p>
     <w:sectPr>

</xml_diff>